<commit_message>
Commercial Test JUnit Tests : more tests
</commit_message>
<xml_diff>
--- a/README avancement.docx
+++ b/README avancement.docx
@@ -17,6 +17,7 @@
           <w:rFonts w:ascii="Times New Roman" w:eastAsia="Times New Roman" w:hAnsi="Times New Roman" w:cs="Times New Roman"/>
           <w:sz w:val="24"/>
           <w:szCs w:val="24"/>
+          <w:highlight w:val="green"/>
           <w:lang w:eastAsia="de-DE" w:bidi="th-TH"/>
         </w:rPr>
         <w:t xml:space="preserve">Exercices de Java, module 340 pour l'IPI. Il est nécessaire de </w:t>
@@ -27,6 +28,7 @@
           <w:rFonts w:ascii="Times New Roman" w:eastAsia="Times New Roman" w:hAnsi="Times New Roman" w:cs="Times New Roman"/>
           <w:sz w:val="24"/>
           <w:szCs w:val="24"/>
+          <w:highlight w:val="green"/>
           <w:lang w:eastAsia="de-DE" w:bidi="th-TH"/>
         </w:rPr>
         <w:t>forker</w:t>
@@ -37,6 +39,7 @@
           <w:rFonts w:ascii="Times New Roman" w:eastAsia="Times New Roman" w:hAnsi="Times New Roman" w:cs="Times New Roman"/>
           <w:sz w:val="24"/>
           <w:szCs w:val="24"/>
+          <w:highlight w:val="green"/>
           <w:lang w:eastAsia="de-DE" w:bidi="th-TH"/>
         </w:rPr>
         <w:t xml:space="preserve"> ce </w:t>
@@ -47,6 +50,7 @@
           <w:rFonts w:ascii="Times New Roman" w:eastAsia="Times New Roman" w:hAnsi="Times New Roman" w:cs="Times New Roman"/>
           <w:sz w:val="24"/>
           <w:szCs w:val="24"/>
+          <w:highlight w:val="green"/>
           <w:lang w:eastAsia="de-DE" w:bidi="th-TH"/>
         </w:rPr>
         <w:t>repository</w:t>
@@ -57,6 +61,7 @@
           <w:rFonts w:ascii="Times New Roman" w:eastAsia="Times New Roman" w:hAnsi="Times New Roman" w:cs="Times New Roman"/>
           <w:sz w:val="24"/>
           <w:szCs w:val="24"/>
+          <w:highlight w:val="green"/>
           <w:lang w:eastAsia="de-DE" w:bidi="th-TH"/>
         </w:rPr>
         <w:t xml:space="preserve"> pour pouvoir faire tout le TP !! </w:t>
@@ -67,6 +72,7 @@
           <w:rFonts w:ascii="Times New Roman" w:eastAsia="Times New Roman" w:hAnsi="Times New Roman" w:cs="Times New Roman"/>
           <w:sz w:val="24"/>
           <w:szCs w:val="24"/>
+          <w:highlight w:val="green"/>
           <w:lang w:val="de-DE" w:eastAsia="de-DE" w:bidi="th-TH"/>
         </w:rPr>
         <w:t>Après</w:t>
@@ -77,6 +83,7 @@
           <w:rFonts w:ascii="Times New Roman" w:eastAsia="Times New Roman" w:hAnsi="Times New Roman" w:cs="Times New Roman"/>
           <w:sz w:val="24"/>
           <w:szCs w:val="24"/>
+          <w:highlight w:val="green"/>
           <w:lang w:val="de-DE" w:eastAsia="de-DE" w:bidi="th-TH"/>
         </w:rPr>
         <w:t xml:space="preserve"> </w:t>
@@ -87,6 +94,7 @@
           <w:rFonts w:ascii="Times New Roman" w:eastAsia="Times New Roman" w:hAnsi="Times New Roman" w:cs="Times New Roman"/>
           <w:sz w:val="24"/>
           <w:szCs w:val="24"/>
+          <w:highlight w:val="green"/>
           <w:lang w:val="de-DE" w:eastAsia="de-DE" w:bidi="th-TH"/>
         </w:rPr>
         <w:t>chaque</w:t>
@@ -97,6 +105,7 @@
           <w:rFonts w:ascii="Times New Roman" w:eastAsia="Times New Roman" w:hAnsi="Times New Roman" w:cs="Times New Roman"/>
           <w:sz w:val="24"/>
           <w:szCs w:val="24"/>
+          <w:highlight w:val="green"/>
           <w:lang w:val="de-DE" w:eastAsia="de-DE" w:bidi="th-TH"/>
         </w:rPr>
         <w:t xml:space="preserve"> </w:t>
@@ -107,6 +116,7 @@
           <w:rFonts w:ascii="Times New Roman" w:eastAsia="Times New Roman" w:hAnsi="Times New Roman" w:cs="Times New Roman"/>
           <w:sz w:val="24"/>
           <w:szCs w:val="24"/>
+          <w:highlight w:val="green"/>
           <w:lang w:val="de-DE" w:eastAsia="de-DE" w:bidi="th-TH"/>
         </w:rPr>
         <w:t>question</w:t>
@@ -117,6 +127,7 @@
           <w:rFonts w:ascii="Times New Roman" w:eastAsia="Times New Roman" w:hAnsi="Times New Roman" w:cs="Times New Roman"/>
           <w:sz w:val="24"/>
           <w:szCs w:val="24"/>
+          <w:highlight w:val="green"/>
           <w:lang w:val="de-DE" w:eastAsia="de-DE" w:bidi="th-TH"/>
         </w:rPr>
         <w:t xml:space="preserve">, </w:t>
@@ -127,6 +138,7 @@
           <w:rFonts w:ascii="Times New Roman" w:eastAsia="Times New Roman" w:hAnsi="Times New Roman" w:cs="Times New Roman"/>
           <w:sz w:val="24"/>
           <w:szCs w:val="24"/>
+          <w:highlight w:val="green"/>
           <w:lang w:val="de-DE" w:eastAsia="de-DE" w:bidi="th-TH"/>
         </w:rPr>
         <w:t>pusher</w:t>
@@ -137,6 +149,7 @@
           <w:rFonts w:ascii="Times New Roman" w:eastAsia="Times New Roman" w:hAnsi="Times New Roman" w:cs="Times New Roman"/>
           <w:sz w:val="24"/>
           <w:szCs w:val="24"/>
+          <w:highlight w:val="green"/>
           <w:lang w:val="de-DE" w:eastAsia="de-DE" w:bidi="th-TH"/>
         </w:rPr>
         <w:t xml:space="preserve"> </w:t>
@@ -147,6 +160,7 @@
           <w:rFonts w:ascii="Times New Roman" w:eastAsia="Times New Roman" w:hAnsi="Times New Roman" w:cs="Times New Roman"/>
           <w:sz w:val="24"/>
           <w:szCs w:val="24"/>
+          <w:highlight w:val="green"/>
           <w:lang w:val="de-DE" w:eastAsia="de-DE" w:bidi="th-TH"/>
         </w:rPr>
         <w:t>vos</w:t>
@@ -157,6 +171,7 @@
           <w:rFonts w:ascii="Times New Roman" w:eastAsia="Times New Roman" w:hAnsi="Times New Roman" w:cs="Times New Roman"/>
           <w:sz w:val="24"/>
           <w:szCs w:val="24"/>
+          <w:highlight w:val="green"/>
           <w:lang w:val="de-DE" w:eastAsia="de-DE" w:bidi="th-TH"/>
         </w:rPr>
         <w:t xml:space="preserve"> </w:t>
@@ -167,6 +182,7 @@
           <w:rFonts w:ascii="Times New Roman" w:eastAsia="Times New Roman" w:hAnsi="Times New Roman" w:cs="Times New Roman"/>
           <w:sz w:val="24"/>
           <w:szCs w:val="24"/>
+          <w:highlight w:val="green"/>
           <w:lang w:val="de-DE" w:eastAsia="de-DE" w:bidi="th-TH"/>
         </w:rPr>
         <w:t>modifications</w:t>
@@ -177,6 +193,7 @@
           <w:rFonts w:ascii="Times New Roman" w:eastAsia="Times New Roman" w:hAnsi="Times New Roman" w:cs="Times New Roman"/>
           <w:sz w:val="24"/>
           <w:szCs w:val="24"/>
+          <w:highlight w:val="green"/>
           <w:lang w:val="de-DE" w:eastAsia="de-DE" w:bidi="th-TH"/>
         </w:rPr>
         <w:t xml:space="preserve"> </w:t>
@@ -187,6 +204,7 @@
           <w:rFonts w:ascii="Times New Roman" w:eastAsia="Times New Roman" w:hAnsi="Times New Roman" w:cs="Times New Roman"/>
           <w:sz w:val="24"/>
           <w:szCs w:val="24"/>
+          <w:highlight w:val="green"/>
           <w:lang w:val="de-DE" w:eastAsia="de-DE" w:bidi="th-TH"/>
         </w:rPr>
         <w:t>sur</w:t>
@@ -197,6 +215,7 @@
           <w:rFonts w:ascii="Times New Roman" w:eastAsia="Times New Roman" w:hAnsi="Times New Roman" w:cs="Times New Roman"/>
           <w:sz w:val="24"/>
           <w:szCs w:val="24"/>
+          <w:highlight w:val="green"/>
           <w:lang w:val="de-DE" w:eastAsia="de-DE" w:bidi="th-TH"/>
         </w:rPr>
         <w:t xml:space="preserve"> </w:t>
@@ -207,6 +226,7 @@
           <w:rFonts w:ascii="Times New Roman" w:eastAsia="Times New Roman" w:hAnsi="Times New Roman" w:cs="Times New Roman"/>
           <w:sz w:val="24"/>
           <w:szCs w:val="24"/>
+          <w:highlight w:val="green"/>
           <w:lang w:val="de-DE" w:eastAsia="de-DE" w:bidi="th-TH"/>
         </w:rPr>
         <w:t>votre</w:t>
@@ -217,6 +237,7 @@
           <w:rFonts w:ascii="Times New Roman" w:eastAsia="Times New Roman" w:hAnsi="Times New Roman" w:cs="Times New Roman"/>
           <w:sz w:val="24"/>
           <w:szCs w:val="24"/>
+          <w:highlight w:val="green"/>
           <w:lang w:val="de-DE" w:eastAsia="de-DE" w:bidi="th-TH"/>
         </w:rPr>
         <w:t xml:space="preserve"> </w:t>
@@ -227,6 +248,7 @@
           <w:rFonts w:ascii="Times New Roman" w:eastAsia="Times New Roman" w:hAnsi="Times New Roman" w:cs="Times New Roman"/>
           <w:sz w:val="24"/>
           <w:szCs w:val="24"/>
+          <w:highlight w:val="green"/>
           <w:lang w:val="de-DE" w:eastAsia="de-DE" w:bidi="th-TH"/>
         </w:rPr>
         <w:t>repository</w:t>
@@ -237,6 +259,7 @@
           <w:rFonts w:ascii="Times New Roman" w:eastAsia="Times New Roman" w:hAnsi="Times New Roman" w:cs="Times New Roman"/>
           <w:sz w:val="24"/>
           <w:szCs w:val="24"/>
+          <w:highlight w:val="green"/>
           <w:lang w:val="de-DE" w:eastAsia="de-DE" w:bidi="th-TH"/>
         </w:rPr>
         <w:t>.</w:t>

</xml_diff>

<commit_message>
Modify application.properties to be able to use a H2 memory database
</commit_message>
<xml_diff>
--- a/README avancement.docx
+++ b/README avancement.docx
@@ -276,15 +276,17 @@
           <w:rFonts w:ascii="Times New Roman" w:eastAsia="Times New Roman" w:hAnsi="Times New Roman" w:cs="Times New Roman"/>
           <w:sz w:val="24"/>
           <w:szCs w:val="24"/>
-          <w:lang w:val="de-DE" w:eastAsia="de-DE" w:bidi="th-TH"/>
-        </w:rPr>
-      </w:pPr>
-      <w:proofErr w:type="spellStart"/>
-      <w:r>
-        <w:rPr>
-          <w:rFonts w:ascii="Times New Roman" w:eastAsia="Times New Roman" w:hAnsi="Times New Roman" w:cs="Times New Roman"/>
-          <w:sz w:val="24"/>
-          <w:szCs w:val="24"/>
+          <w:highlight w:val="green"/>
+          <w:lang w:val="de-DE" w:eastAsia="de-DE" w:bidi="th-TH"/>
+        </w:rPr>
+      </w:pPr>
+      <w:proofErr w:type="spellStart"/>
+      <w:r>
+        <w:rPr>
+          <w:rFonts w:ascii="Times New Roman" w:eastAsia="Times New Roman" w:hAnsi="Times New Roman" w:cs="Times New Roman"/>
+          <w:sz w:val="24"/>
+          <w:szCs w:val="24"/>
+          <w:highlight w:val="green"/>
           <w:lang w:val="de-DE" w:eastAsia="de-DE" w:bidi="th-TH"/>
         </w:rPr>
         <w:t>Intégration</w:t>
@@ -295,6 +297,7 @@
           <w:rFonts w:ascii="Times New Roman" w:eastAsia="Times New Roman" w:hAnsi="Times New Roman" w:cs="Times New Roman"/>
           <w:sz w:val="24"/>
           <w:szCs w:val="24"/>
+          <w:highlight w:val="green"/>
           <w:lang w:val="de-DE" w:eastAsia="de-DE" w:bidi="th-TH"/>
         </w:rPr>
         <w:t xml:space="preserve"> </w:t>
@@ -305,6 +308,7 @@
           <w:rFonts w:ascii="Times New Roman" w:eastAsia="Times New Roman" w:hAnsi="Times New Roman" w:cs="Times New Roman"/>
           <w:sz w:val="24"/>
           <w:szCs w:val="24"/>
+          <w:highlight w:val="green"/>
           <w:lang w:val="de-DE" w:eastAsia="de-DE" w:bidi="th-TH"/>
         </w:rPr>
         <w:t>continue</w:t>
@@ -322,14 +326,16 @@
           <w:rFonts w:ascii="Times New Roman" w:eastAsia="Times New Roman" w:hAnsi="Times New Roman" w:cs="Times New Roman"/>
           <w:sz w:val="24"/>
           <w:szCs w:val="24"/>
-          <w:lang w:eastAsia="de-DE" w:bidi="th-TH"/>
-        </w:rPr>
-      </w:pPr>
-      <w:r>
-        <w:rPr>
-          <w:rFonts w:ascii="Times New Roman" w:eastAsia="Times New Roman" w:hAnsi="Times New Roman" w:cs="Times New Roman"/>
-          <w:sz w:val="24"/>
-          <w:szCs w:val="24"/>
+          <w:highlight w:val="green"/>
+          <w:lang w:eastAsia="de-DE" w:bidi="th-TH"/>
+        </w:rPr>
+      </w:pPr>
+      <w:r>
+        <w:rPr>
+          <w:rFonts w:ascii="Times New Roman" w:eastAsia="Times New Roman" w:hAnsi="Times New Roman" w:cs="Times New Roman"/>
+          <w:sz w:val="24"/>
+          <w:szCs w:val="24"/>
+          <w:highlight w:val="green"/>
           <w:lang w:eastAsia="de-DE" w:bidi="th-TH"/>
         </w:rPr>
         <w:t xml:space="preserve">Rajouter la configuration nécessaire pour </w:t>
@@ -340,6 +346,7 @@
           <w:rFonts w:ascii="Times New Roman" w:eastAsia="Times New Roman" w:hAnsi="Times New Roman" w:cs="Times New Roman"/>
           <w:sz w:val="24"/>
           <w:szCs w:val="24"/>
+          <w:highlight w:val="green"/>
           <w:lang w:eastAsia="de-DE" w:bidi="th-TH"/>
         </w:rPr>
         <w:t>Travis</w:t>
@@ -350,6 +357,7 @@
           <w:rFonts w:ascii="Times New Roman" w:eastAsia="Times New Roman" w:hAnsi="Times New Roman" w:cs="Times New Roman"/>
           <w:sz w:val="24"/>
           <w:szCs w:val="24"/>
+          <w:highlight w:val="green"/>
           <w:lang w:eastAsia="de-DE" w:bidi="th-TH"/>
         </w:rPr>
         <w:t xml:space="preserve"> dans le projet.</w:t>
@@ -366,14 +374,16 @@
           <w:rFonts w:ascii="Times New Roman" w:eastAsia="Times New Roman" w:hAnsi="Times New Roman" w:cs="Times New Roman"/>
           <w:sz w:val="24"/>
           <w:szCs w:val="24"/>
-          <w:lang w:eastAsia="de-DE" w:bidi="th-TH"/>
-        </w:rPr>
-      </w:pPr>
-      <w:r>
-        <w:rPr>
-          <w:rFonts w:ascii="Times New Roman" w:eastAsia="Times New Roman" w:hAnsi="Times New Roman" w:cs="Times New Roman"/>
-          <w:sz w:val="24"/>
-          <w:szCs w:val="24"/>
+          <w:highlight w:val="green"/>
+          <w:lang w:eastAsia="de-DE" w:bidi="th-TH"/>
+        </w:rPr>
+      </w:pPr>
+      <w:r>
+        <w:rPr>
+          <w:rFonts w:ascii="Times New Roman" w:eastAsia="Times New Roman" w:hAnsi="Times New Roman" w:cs="Times New Roman"/>
+          <w:sz w:val="24"/>
+          <w:szCs w:val="24"/>
+          <w:highlight w:val="green"/>
           <w:lang w:eastAsia="de-DE" w:bidi="th-TH"/>
         </w:rPr>
         <w:t xml:space="preserve">Vous connecter à </w:t>
@@ -384,6 +394,7 @@
           <w:rFonts w:ascii="Times New Roman" w:eastAsia="Times New Roman" w:hAnsi="Times New Roman" w:cs="Times New Roman"/>
           <w:sz w:val="24"/>
           <w:szCs w:val="24"/>
+          <w:highlight w:val="green"/>
           <w:lang w:eastAsia="de-DE" w:bidi="th-TH"/>
         </w:rPr>
         <w:t>Travis</w:t>
@@ -394,6 +405,7 @@
           <w:rFonts w:ascii="Times New Roman" w:eastAsia="Times New Roman" w:hAnsi="Times New Roman" w:cs="Times New Roman"/>
           <w:sz w:val="24"/>
           <w:szCs w:val="24"/>
+          <w:highlight w:val="green"/>
           <w:lang w:eastAsia="de-DE" w:bidi="th-TH"/>
         </w:rPr>
         <w:t xml:space="preserve"> </w:t>
@@ -405,6 +417,7 @@
             <w:color w:val="0000FF"/>
             <w:sz w:val="24"/>
             <w:szCs w:val="24"/>
+            <w:highlight w:val="green"/>
             <w:u w:val="single"/>
             <w:lang w:eastAsia="de-DE" w:bidi="th-TH"/>
           </w:rPr>
@@ -416,6 +429,7 @@
           <w:rFonts w:ascii="Times New Roman" w:eastAsia="Times New Roman" w:hAnsi="Times New Roman" w:cs="Times New Roman"/>
           <w:sz w:val="24"/>
           <w:szCs w:val="24"/>
+          <w:highlight w:val="green"/>
           <w:lang w:eastAsia="de-DE" w:bidi="th-TH"/>
         </w:rPr>
         <w:t xml:space="preserve"> avec votre compte </w:t>
@@ -426,6 +440,7 @@
           <w:rFonts w:ascii="Times New Roman" w:eastAsia="Times New Roman" w:hAnsi="Times New Roman" w:cs="Times New Roman"/>
           <w:sz w:val="24"/>
           <w:szCs w:val="24"/>
+          <w:highlight w:val="green"/>
           <w:lang w:eastAsia="de-DE" w:bidi="th-TH"/>
         </w:rPr>
         <w:t>Github</w:t>
@@ -436,6 +451,7 @@
           <w:rFonts w:ascii="Times New Roman" w:eastAsia="Times New Roman" w:hAnsi="Times New Roman" w:cs="Times New Roman"/>
           <w:sz w:val="24"/>
           <w:szCs w:val="24"/>
+          <w:highlight w:val="green"/>
           <w:lang w:eastAsia="de-DE" w:bidi="th-TH"/>
         </w:rPr>
         <w:t>.</w:t>
@@ -452,14 +468,16 @@
           <w:rFonts w:ascii="Times New Roman" w:eastAsia="Times New Roman" w:hAnsi="Times New Roman" w:cs="Times New Roman"/>
           <w:sz w:val="24"/>
           <w:szCs w:val="24"/>
-          <w:lang w:val="de-DE" w:eastAsia="de-DE" w:bidi="th-TH"/>
-        </w:rPr>
-      </w:pPr>
-      <w:r>
-        <w:rPr>
-          <w:rFonts w:ascii="Times New Roman" w:eastAsia="Times New Roman" w:hAnsi="Times New Roman" w:cs="Times New Roman"/>
-          <w:sz w:val="24"/>
-          <w:szCs w:val="24"/>
+          <w:highlight w:val="green"/>
+          <w:lang w:val="de-DE" w:eastAsia="de-DE" w:bidi="th-TH"/>
+        </w:rPr>
+      </w:pPr>
+      <w:r>
+        <w:rPr>
+          <w:rFonts w:ascii="Times New Roman" w:eastAsia="Times New Roman" w:hAnsi="Times New Roman" w:cs="Times New Roman"/>
+          <w:sz w:val="24"/>
+          <w:szCs w:val="24"/>
+          <w:highlight w:val="green"/>
           <w:lang w:eastAsia="de-DE" w:bidi="th-TH"/>
         </w:rPr>
         <w:t xml:space="preserve">Configurer le projet et vérifier que le premier </w:t>
@@ -470,6 +488,7 @@
           <w:rFonts w:ascii="Times New Roman" w:eastAsia="Times New Roman" w:hAnsi="Times New Roman" w:cs="Times New Roman"/>
           <w:sz w:val="24"/>
           <w:szCs w:val="24"/>
+          <w:highlight w:val="green"/>
           <w:lang w:eastAsia="de-DE" w:bidi="th-TH"/>
         </w:rPr>
         <w:t>build</w:t>
@@ -480,6 +499,7 @@
           <w:rFonts w:ascii="Times New Roman" w:eastAsia="Times New Roman" w:hAnsi="Times New Roman" w:cs="Times New Roman"/>
           <w:sz w:val="24"/>
           <w:szCs w:val="24"/>
+          <w:highlight w:val="green"/>
           <w:lang w:eastAsia="de-DE" w:bidi="th-TH"/>
         </w:rPr>
         <w:t xml:space="preserve"> se passe correctement. </w:t>
@@ -490,6 +510,7 @@
           <w:rFonts w:ascii="Times New Roman" w:eastAsia="Times New Roman" w:hAnsi="Times New Roman" w:cs="Times New Roman"/>
           <w:sz w:val="24"/>
           <w:szCs w:val="24"/>
+          <w:highlight w:val="green"/>
           <w:lang w:val="de-DE" w:eastAsia="de-DE" w:bidi="th-TH"/>
         </w:rPr>
         <w:t>Après</w:t>
@@ -500,6 +521,7 @@
           <w:rFonts w:ascii="Times New Roman" w:eastAsia="Times New Roman" w:hAnsi="Times New Roman" w:cs="Times New Roman"/>
           <w:sz w:val="24"/>
           <w:szCs w:val="24"/>
+          <w:highlight w:val="green"/>
           <w:lang w:val="de-DE" w:eastAsia="de-DE" w:bidi="th-TH"/>
         </w:rPr>
         <w:t xml:space="preserve"> </w:t>
@@ -510,6 +532,7 @@
           <w:rFonts w:ascii="Times New Roman" w:eastAsia="Times New Roman" w:hAnsi="Times New Roman" w:cs="Times New Roman"/>
           <w:sz w:val="24"/>
           <w:szCs w:val="24"/>
+          <w:highlight w:val="green"/>
           <w:lang w:val="de-DE" w:eastAsia="de-DE" w:bidi="th-TH"/>
         </w:rPr>
         <w:t>chaque</w:t>
@@ -520,6 +543,7 @@
           <w:rFonts w:ascii="Times New Roman" w:eastAsia="Times New Roman" w:hAnsi="Times New Roman" w:cs="Times New Roman"/>
           <w:sz w:val="24"/>
           <w:szCs w:val="24"/>
+          <w:highlight w:val="green"/>
           <w:lang w:val="de-DE" w:eastAsia="de-DE" w:bidi="th-TH"/>
         </w:rPr>
         <w:t xml:space="preserve"> </w:t>
@@ -530,6 +554,7 @@
           <w:rFonts w:ascii="Times New Roman" w:eastAsia="Times New Roman" w:hAnsi="Times New Roman" w:cs="Times New Roman"/>
           <w:sz w:val="24"/>
           <w:szCs w:val="24"/>
+          <w:highlight w:val="green"/>
           <w:lang w:val="de-DE" w:eastAsia="de-DE" w:bidi="th-TH"/>
         </w:rPr>
         <w:t>exercice</w:t>
@@ -540,6 +565,7 @@
           <w:rFonts w:ascii="Times New Roman" w:eastAsia="Times New Roman" w:hAnsi="Times New Roman" w:cs="Times New Roman"/>
           <w:sz w:val="24"/>
           <w:szCs w:val="24"/>
+          <w:highlight w:val="green"/>
           <w:lang w:val="de-DE" w:eastAsia="de-DE" w:bidi="th-TH"/>
         </w:rPr>
         <w:t xml:space="preserve">, </w:t>
@@ -550,6 +576,7 @@
           <w:rFonts w:ascii="Times New Roman" w:eastAsia="Times New Roman" w:hAnsi="Times New Roman" w:cs="Times New Roman"/>
           <w:sz w:val="24"/>
           <w:szCs w:val="24"/>
+          <w:highlight w:val="green"/>
           <w:lang w:val="de-DE" w:eastAsia="de-DE" w:bidi="th-TH"/>
         </w:rPr>
         <w:t>vérifier</w:t>
@@ -560,6 +587,7 @@
           <w:rFonts w:ascii="Times New Roman" w:eastAsia="Times New Roman" w:hAnsi="Times New Roman" w:cs="Times New Roman"/>
           <w:sz w:val="24"/>
           <w:szCs w:val="24"/>
+          <w:highlight w:val="green"/>
           <w:lang w:val="de-DE" w:eastAsia="de-DE" w:bidi="th-TH"/>
         </w:rPr>
         <w:t xml:space="preserve"> </w:t>
@@ -570,6 +598,7 @@
           <w:rFonts w:ascii="Times New Roman" w:eastAsia="Times New Roman" w:hAnsi="Times New Roman" w:cs="Times New Roman"/>
           <w:sz w:val="24"/>
           <w:szCs w:val="24"/>
+          <w:highlight w:val="green"/>
           <w:lang w:val="de-DE" w:eastAsia="de-DE" w:bidi="th-TH"/>
         </w:rPr>
         <w:t>que</w:t>
@@ -580,6 +609,7 @@
           <w:rFonts w:ascii="Times New Roman" w:eastAsia="Times New Roman" w:hAnsi="Times New Roman" w:cs="Times New Roman"/>
           <w:sz w:val="24"/>
           <w:szCs w:val="24"/>
+          <w:highlight w:val="green"/>
           <w:lang w:val="de-DE" w:eastAsia="de-DE" w:bidi="th-TH"/>
         </w:rPr>
         <w:t xml:space="preserve"> le </w:t>
@@ -590,6 +620,7 @@
           <w:rFonts w:ascii="Times New Roman" w:eastAsia="Times New Roman" w:hAnsi="Times New Roman" w:cs="Times New Roman"/>
           <w:sz w:val="24"/>
           <w:szCs w:val="24"/>
+          <w:highlight w:val="green"/>
           <w:lang w:val="de-DE" w:eastAsia="de-DE" w:bidi="th-TH"/>
         </w:rPr>
         <w:t>build</w:t>
@@ -600,6 +631,7 @@
           <w:rFonts w:ascii="Times New Roman" w:eastAsia="Times New Roman" w:hAnsi="Times New Roman" w:cs="Times New Roman"/>
           <w:sz w:val="24"/>
           <w:szCs w:val="24"/>
+          <w:highlight w:val="green"/>
           <w:lang w:val="de-DE" w:eastAsia="de-DE" w:bidi="th-TH"/>
         </w:rPr>
         <w:t xml:space="preserve"> passe </w:t>
@@ -610,6 +642,7 @@
           <w:rFonts w:ascii="Times New Roman" w:eastAsia="Times New Roman" w:hAnsi="Times New Roman" w:cs="Times New Roman"/>
           <w:sz w:val="24"/>
           <w:szCs w:val="24"/>
+          <w:highlight w:val="green"/>
           <w:lang w:val="de-DE" w:eastAsia="de-DE" w:bidi="th-TH"/>
         </w:rPr>
         <w:t>toujours</w:t>
@@ -620,6 +653,7 @@
           <w:rFonts w:ascii="Times New Roman" w:eastAsia="Times New Roman" w:hAnsi="Times New Roman" w:cs="Times New Roman"/>
           <w:sz w:val="24"/>
           <w:szCs w:val="24"/>
+          <w:highlight w:val="green"/>
           <w:lang w:val="de-DE" w:eastAsia="de-DE" w:bidi="th-TH"/>
         </w:rPr>
         <w:t>...</w:t>
@@ -1144,14 +1178,16 @@
           <w:rFonts w:ascii="Times New Roman" w:eastAsia="Times New Roman" w:hAnsi="Times New Roman" w:cs="Times New Roman"/>
           <w:sz w:val="24"/>
           <w:szCs w:val="24"/>
-          <w:lang w:eastAsia="de-DE" w:bidi="th-TH"/>
-        </w:rPr>
-      </w:pPr>
-      <w:r>
-        <w:rPr>
-          <w:rFonts w:ascii="Times New Roman" w:eastAsia="Times New Roman" w:hAnsi="Times New Roman" w:cs="Times New Roman"/>
-          <w:sz w:val="24"/>
-          <w:szCs w:val="24"/>
+          <w:highlight w:val="green"/>
+          <w:lang w:eastAsia="de-DE" w:bidi="th-TH"/>
+        </w:rPr>
+      </w:pPr>
+      <w:r>
+        <w:rPr>
+          <w:rFonts w:ascii="Times New Roman" w:eastAsia="Times New Roman" w:hAnsi="Times New Roman" w:cs="Times New Roman"/>
+          <w:sz w:val="24"/>
+          <w:szCs w:val="24"/>
+          <w:highlight w:val="green"/>
           <w:lang w:eastAsia="de-DE" w:bidi="th-TH"/>
         </w:rPr>
         <w:t xml:space="preserve">Créer la classe </w:t>
@@ -1161,6 +1197,7 @@
         <w:rPr>
           <w:rFonts w:ascii="Courier New" w:eastAsia="Times New Roman" w:hAnsi="Courier New" w:cs="Courier New"/>
           <w:sz w:val="20"/>
+          <w:highlight w:val="green"/>
           <w:lang w:eastAsia="de-DE" w:bidi="th-TH"/>
         </w:rPr>
         <w:t>CommercialParameterizedTest</w:t>
@@ -1171,6 +1208,7 @@
           <w:rFonts w:ascii="Times New Roman" w:eastAsia="Times New Roman" w:hAnsi="Times New Roman" w:cs="Times New Roman"/>
           <w:sz w:val="24"/>
           <w:szCs w:val="24"/>
+          <w:highlight w:val="green"/>
           <w:lang w:eastAsia="de-DE" w:bidi="th-TH"/>
         </w:rPr>
         <w:t xml:space="preserve"> dans le même package et tester complètement et de manière paramétrée la méthode </w:t>
@@ -1180,6 +1218,7 @@
         <w:rPr>
           <w:rFonts w:ascii="Courier New" w:eastAsia="Times New Roman" w:hAnsi="Courier New" w:cs="Courier New"/>
           <w:sz w:val="20"/>
+          <w:highlight w:val="green"/>
           <w:lang w:eastAsia="de-DE" w:bidi="th-TH"/>
         </w:rPr>
         <w:t>equivalenceNote</w:t>
@@ -1190,6 +1229,7 @@
           <w:rFonts w:ascii="Times New Roman" w:eastAsia="Times New Roman" w:hAnsi="Times New Roman" w:cs="Times New Roman"/>
           <w:sz w:val="24"/>
           <w:szCs w:val="24"/>
+          <w:highlight w:val="green"/>
           <w:lang w:eastAsia="de-DE" w:bidi="th-TH"/>
         </w:rPr>
         <w:t>.</w:t>
@@ -1206,14 +1246,16 @@
           <w:rFonts w:ascii="Times New Roman" w:eastAsia="Times New Roman" w:hAnsi="Times New Roman" w:cs="Times New Roman"/>
           <w:sz w:val="24"/>
           <w:szCs w:val="24"/>
-          <w:lang w:eastAsia="de-DE" w:bidi="th-TH"/>
-        </w:rPr>
-      </w:pPr>
-      <w:r>
-        <w:rPr>
-          <w:rFonts w:ascii="Times New Roman" w:eastAsia="Times New Roman" w:hAnsi="Times New Roman" w:cs="Times New Roman"/>
-          <w:sz w:val="24"/>
-          <w:szCs w:val="24"/>
+          <w:highlight w:val="green"/>
+          <w:lang w:eastAsia="de-DE" w:bidi="th-TH"/>
+        </w:rPr>
+      </w:pPr>
+      <w:r>
+        <w:rPr>
+          <w:rFonts w:ascii="Times New Roman" w:eastAsia="Times New Roman" w:hAnsi="Times New Roman" w:cs="Times New Roman"/>
+          <w:sz w:val="24"/>
+          <w:szCs w:val="24"/>
+          <w:highlight w:val="green"/>
           <w:lang w:eastAsia="de-DE" w:bidi="th-TH"/>
         </w:rPr>
         <w:t xml:space="preserve">Ajouter le fichier </w:t>
@@ -1223,6 +1265,7 @@
         <w:rPr>
           <w:rFonts w:ascii="Courier New" w:eastAsia="Times New Roman" w:hAnsi="Courier New" w:cs="Courier New"/>
           <w:sz w:val="20"/>
+          <w:highlight w:val="green"/>
           <w:lang w:eastAsia="de-DE" w:bidi="th-TH"/>
         </w:rPr>
         <w:t>application.properties</w:t>
@@ -1233,6 +1276,7 @@
           <w:rFonts w:ascii="Times New Roman" w:eastAsia="Times New Roman" w:hAnsi="Times New Roman" w:cs="Times New Roman"/>
           <w:sz w:val="24"/>
           <w:szCs w:val="24"/>
+          <w:highlight w:val="green"/>
           <w:lang w:eastAsia="de-DE" w:bidi="th-TH"/>
         </w:rPr>
         <w:t xml:space="preserve"> de test pour utiliser une base de données mémoire H2</w:t>

</xml_diff>

<commit_message>
TechnicienServiceTest Mockito, addManager and save repository
</commit_message>
<xml_diff>
--- a/README avancement.docx
+++ b/README avancement.docx
@@ -1498,14 +1498,16 @@
           <w:rFonts w:ascii="Times New Roman" w:eastAsia="Times New Roman" w:hAnsi="Times New Roman" w:cs="Times New Roman"/>
           <w:sz w:val="24"/>
           <w:szCs w:val="24"/>
-          <w:lang w:eastAsia="de-DE" w:bidi="th-TH"/>
-        </w:rPr>
-      </w:pPr>
-      <w:r>
-        <w:rPr>
-          <w:rFonts w:ascii="Times New Roman" w:eastAsia="Times New Roman" w:hAnsi="Times New Roman" w:cs="Times New Roman"/>
-          <w:sz w:val="24"/>
-          <w:szCs w:val="24"/>
+          <w:highlight w:val="green"/>
+          <w:lang w:eastAsia="de-DE" w:bidi="th-TH"/>
+        </w:rPr>
+      </w:pPr>
+      <w:r>
+        <w:rPr>
+          <w:rFonts w:ascii="Times New Roman" w:eastAsia="Times New Roman" w:hAnsi="Times New Roman" w:cs="Times New Roman"/>
+          <w:sz w:val="24"/>
+          <w:szCs w:val="24"/>
+          <w:highlight w:val="green"/>
           <w:lang w:eastAsia="de-DE" w:bidi="th-TH"/>
         </w:rPr>
         <w:t xml:space="preserve">Créer la classe </w:t>
@@ -1515,6 +1517,7 @@
         <w:rPr>
           <w:rFonts w:ascii="Courier New" w:eastAsia="Times New Roman" w:hAnsi="Courier New" w:cs="Courier New"/>
           <w:sz w:val="20"/>
+          <w:highlight w:val="green"/>
           <w:lang w:eastAsia="de-DE" w:bidi="th-TH"/>
         </w:rPr>
         <w:t>TechnicienServiceTest</w:t>
@@ -1525,6 +1528,7 @@
           <w:rFonts w:ascii="Times New Roman" w:eastAsia="Times New Roman" w:hAnsi="Times New Roman" w:cs="Times New Roman"/>
           <w:sz w:val="24"/>
           <w:szCs w:val="24"/>
+          <w:highlight w:val="green"/>
           <w:lang w:eastAsia="de-DE" w:bidi="th-TH"/>
         </w:rPr>
         <w:t xml:space="preserve"> et tester la méthode </w:t>
@@ -1534,6 +1538,7 @@
         <w:rPr>
           <w:rFonts w:ascii="Courier New" w:eastAsia="Times New Roman" w:hAnsi="Courier New" w:cs="Courier New"/>
           <w:sz w:val="20"/>
+          <w:highlight w:val="green"/>
           <w:lang w:eastAsia="de-DE" w:bidi="th-TH"/>
         </w:rPr>
         <w:t>addManager</w:t>
@@ -1544,6 +1549,7 @@
           <w:rFonts w:ascii="Times New Roman" w:eastAsia="Times New Roman" w:hAnsi="Times New Roman" w:cs="Times New Roman"/>
           <w:sz w:val="24"/>
           <w:szCs w:val="24"/>
+          <w:highlight w:val="green"/>
           <w:lang w:eastAsia="de-DE" w:bidi="th-TH"/>
         </w:rPr>
         <w:t xml:space="preserve"> en vérifiant les paramètres passés aux méthodes </w:t>
@@ -1554,6 +1560,7 @@
           <w:rFonts w:ascii="Times New Roman" w:eastAsia="Times New Roman" w:hAnsi="Times New Roman" w:cs="Times New Roman"/>
           <w:sz w:val="24"/>
           <w:szCs w:val="24"/>
+          <w:highlight w:val="green"/>
           <w:lang w:eastAsia="de-DE" w:bidi="th-TH"/>
         </w:rPr>
         <w:t>save</w:t>
@@ -1564,6 +1571,7 @@
           <w:rFonts w:ascii="Times New Roman" w:eastAsia="Times New Roman" w:hAnsi="Times New Roman" w:cs="Times New Roman"/>
           <w:sz w:val="24"/>
           <w:szCs w:val="24"/>
+          <w:highlight w:val="green"/>
           <w:lang w:eastAsia="de-DE" w:bidi="th-TH"/>
         </w:rPr>
         <w:t xml:space="preserve"> des </w:t>
@@ -1574,6 +1582,7 @@
           <w:rFonts w:ascii="Times New Roman" w:eastAsia="Times New Roman" w:hAnsi="Times New Roman" w:cs="Times New Roman"/>
           <w:sz w:val="24"/>
           <w:szCs w:val="24"/>
+          <w:highlight w:val="green"/>
           <w:lang w:eastAsia="de-DE" w:bidi="th-TH"/>
         </w:rPr>
         <w:t>repository</w:t>
@@ -1584,6 +1593,7 @@
           <w:rFonts w:ascii="Times New Roman" w:eastAsia="Times New Roman" w:hAnsi="Times New Roman" w:cs="Times New Roman"/>
           <w:sz w:val="24"/>
           <w:szCs w:val="24"/>
+          <w:highlight w:val="green"/>
           <w:lang w:eastAsia="de-DE" w:bidi="th-TH"/>
         </w:rPr>
         <w:t xml:space="preserve"> pour s'assurer que le manager a été ajouté au technicien et inversement.</w:t>

</xml_diff>

<commit_message>
Try to work with Sonar
</commit_message>
<xml_diff>
--- a/README avancement.docx
+++ b/README avancement.docx
@@ -670,14 +670,16 @@
           <w:rFonts w:ascii="Times New Roman" w:eastAsia="Times New Roman" w:hAnsi="Times New Roman" w:cs="Times New Roman"/>
           <w:sz w:val="24"/>
           <w:szCs w:val="24"/>
-          <w:lang w:val="de-DE" w:eastAsia="de-DE" w:bidi="th-TH"/>
-        </w:rPr>
-      </w:pPr>
-      <w:r>
-        <w:rPr>
-          <w:rFonts w:ascii="Times New Roman" w:eastAsia="Times New Roman" w:hAnsi="Times New Roman" w:cs="Times New Roman"/>
-          <w:sz w:val="24"/>
-          <w:szCs w:val="24"/>
+          <w:highlight w:val="green"/>
+          <w:lang w:val="de-DE" w:eastAsia="de-DE" w:bidi="th-TH"/>
+        </w:rPr>
+      </w:pPr>
+      <w:r>
+        <w:rPr>
+          <w:rFonts w:ascii="Times New Roman" w:eastAsia="Times New Roman" w:hAnsi="Times New Roman" w:cs="Times New Roman"/>
+          <w:sz w:val="24"/>
+          <w:szCs w:val="24"/>
+          <w:highlight w:val="green"/>
           <w:lang w:val="de-DE" w:eastAsia="de-DE" w:bidi="th-TH"/>
         </w:rPr>
         <w:t xml:space="preserve">Evaluation de la </w:t>
@@ -688,6 +690,7 @@
           <w:rFonts w:ascii="Times New Roman" w:eastAsia="Times New Roman" w:hAnsi="Times New Roman" w:cs="Times New Roman"/>
           <w:sz w:val="24"/>
           <w:szCs w:val="24"/>
+          <w:highlight w:val="green"/>
           <w:lang w:val="de-DE" w:eastAsia="de-DE" w:bidi="th-TH"/>
         </w:rPr>
         <w:t>qualité</w:t>
@@ -705,14 +708,16 @@
           <w:rFonts w:ascii="Times New Roman" w:eastAsia="Times New Roman" w:hAnsi="Times New Roman" w:cs="Times New Roman"/>
           <w:sz w:val="24"/>
           <w:szCs w:val="24"/>
-          <w:lang w:eastAsia="de-DE" w:bidi="th-TH"/>
-        </w:rPr>
-      </w:pPr>
-      <w:r>
-        <w:rPr>
-          <w:rFonts w:ascii="Times New Roman" w:eastAsia="Times New Roman" w:hAnsi="Times New Roman" w:cs="Times New Roman"/>
-          <w:sz w:val="24"/>
-          <w:szCs w:val="24"/>
+          <w:highlight w:val="green"/>
+          <w:lang w:eastAsia="de-DE" w:bidi="th-TH"/>
+        </w:rPr>
+      </w:pPr>
+      <w:r>
+        <w:rPr>
+          <w:rFonts w:ascii="Times New Roman" w:eastAsia="Times New Roman" w:hAnsi="Times New Roman" w:cs="Times New Roman"/>
+          <w:sz w:val="24"/>
+          <w:szCs w:val="24"/>
+          <w:highlight w:val="green"/>
           <w:lang w:eastAsia="de-DE" w:bidi="th-TH"/>
         </w:rPr>
         <w:t xml:space="preserve">Connectez-vous à </w:t>
@@ -723,6 +728,7 @@
           <w:rFonts w:ascii="Times New Roman" w:eastAsia="Times New Roman" w:hAnsi="Times New Roman" w:cs="Times New Roman"/>
           <w:sz w:val="24"/>
           <w:szCs w:val="24"/>
+          <w:highlight w:val="green"/>
           <w:lang w:eastAsia="de-DE" w:bidi="th-TH"/>
         </w:rPr>
         <w:t>SonarQube</w:t>
@@ -733,6 +739,7 @@
           <w:rFonts w:ascii="Times New Roman" w:eastAsia="Times New Roman" w:hAnsi="Times New Roman" w:cs="Times New Roman"/>
           <w:sz w:val="24"/>
           <w:szCs w:val="24"/>
+          <w:highlight w:val="green"/>
           <w:lang w:eastAsia="de-DE" w:bidi="th-TH"/>
         </w:rPr>
         <w:t xml:space="preserve"> </w:t>
@@ -744,6 +751,7 @@
             <w:color w:val="0000FF"/>
             <w:sz w:val="24"/>
             <w:szCs w:val="24"/>
+            <w:highlight w:val="green"/>
             <w:u w:val="single"/>
             <w:lang w:eastAsia="de-DE" w:bidi="th-TH"/>
           </w:rPr>
@@ -755,6 +763,7 @@
           <w:rFonts w:ascii="Times New Roman" w:eastAsia="Times New Roman" w:hAnsi="Times New Roman" w:cs="Times New Roman"/>
           <w:sz w:val="24"/>
           <w:szCs w:val="24"/>
+          <w:highlight w:val="green"/>
           <w:lang w:eastAsia="de-DE" w:bidi="th-TH"/>
         </w:rPr>
         <w:t xml:space="preserve"> avec votre compte </w:t>
@@ -765,6 +774,7 @@
           <w:rFonts w:ascii="Times New Roman" w:eastAsia="Times New Roman" w:hAnsi="Times New Roman" w:cs="Times New Roman"/>
           <w:sz w:val="24"/>
           <w:szCs w:val="24"/>
+          <w:highlight w:val="green"/>
           <w:lang w:eastAsia="de-DE" w:bidi="th-TH"/>
         </w:rPr>
         <w:t>Github</w:t>
@@ -782,15 +792,17 @@
           <w:rFonts w:ascii="Times New Roman" w:eastAsia="Times New Roman" w:hAnsi="Times New Roman" w:cs="Times New Roman"/>
           <w:sz w:val="24"/>
           <w:szCs w:val="24"/>
-          <w:lang w:val="de-DE" w:eastAsia="de-DE" w:bidi="th-TH"/>
-        </w:rPr>
-      </w:pPr>
-      <w:proofErr w:type="spellStart"/>
-      <w:r>
-        <w:rPr>
-          <w:rFonts w:ascii="Times New Roman" w:eastAsia="Times New Roman" w:hAnsi="Times New Roman" w:cs="Times New Roman"/>
-          <w:sz w:val="24"/>
-          <w:szCs w:val="24"/>
+          <w:highlight w:val="green"/>
+          <w:lang w:val="de-DE" w:eastAsia="de-DE" w:bidi="th-TH"/>
+        </w:rPr>
+      </w:pPr>
+      <w:proofErr w:type="spellStart"/>
+      <w:r>
+        <w:rPr>
+          <w:rFonts w:ascii="Times New Roman" w:eastAsia="Times New Roman" w:hAnsi="Times New Roman" w:cs="Times New Roman"/>
+          <w:sz w:val="24"/>
+          <w:szCs w:val="24"/>
+          <w:highlight w:val="green"/>
           <w:lang w:val="de-DE" w:eastAsia="de-DE" w:bidi="th-TH"/>
         </w:rPr>
         <w:t>Ajouter</w:t>
@@ -801,6 +813,7 @@
           <w:rFonts w:ascii="Times New Roman" w:eastAsia="Times New Roman" w:hAnsi="Times New Roman" w:cs="Times New Roman"/>
           <w:sz w:val="24"/>
           <w:szCs w:val="24"/>
+          <w:highlight w:val="green"/>
           <w:lang w:val="de-DE" w:eastAsia="de-DE" w:bidi="th-TH"/>
         </w:rPr>
         <w:t xml:space="preserve"> </w:t>
@@ -811,6 +824,7 @@
           <w:rFonts w:ascii="Times New Roman" w:eastAsia="Times New Roman" w:hAnsi="Times New Roman" w:cs="Times New Roman"/>
           <w:sz w:val="24"/>
           <w:szCs w:val="24"/>
+          <w:highlight w:val="green"/>
           <w:lang w:val="de-DE" w:eastAsia="de-DE" w:bidi="th-TH"/>
         </w:rPr>
         <w:t>votre</w:t>
@@ -821,6 +835,7 @@
           <w:rFonts w:ascii="Times New Roman" w:eastAsia="Times New Roman" w:hAnsi="Times New Roman" w:cs="Times New Roman"/>
           <w:sz w:val="24"/>
           <w:szCs w:val="24"/>
+          <w:highlight w:val="green"/>
           <w:lang w:val="de-DE" w:eastAsia="de-DE" w:bidi="th-TH"/>
         </w:rPr>
         <w:t xml:space="preserve"> </w:t>
@@ -831,6 +846,7 @@
           <w:rFonts w:ascii="Times New Roman" w:eastAsia="Times New Roman" w:hAnsi="Times New Roman" w:cs="Times New Roman"/>
           <w:sz w:val="24"/>
           <w:szCs w:val="24"/>
+          <w:highlight w:val="green"/>
           <w:lang w:val="de-DE" w:eastAsia="de-DE" w:bidi="th-TH"/>
         </w:rPr>
         <w:t>projet</w:t>
@@ -841,6 +857,7 @@
           <w:rFonts w:ascii="Times New Roman" w:eastAsia="Times New Roman" w:hAnsi="Times New Roman" w:cs="Times New Roman"/>
           <w:sz w:val="24"/>
           <w:szCs w:val="24"/>
+          <w:highlight w:val="green"/>
           <w:lang w:val="de-DE" w:eastAsia="de-DE" w:bidi="th-TH"/>
         </w:rPr>
         <w:t xml:space="preserve"> </w:t>
@@ -851,6 +868,7 @@
           <w:rFonts w:ascii="Times New Roman" w:eastAsia="Times New Roman" w:hAnsi="Times New Roman" w:cs="Times New Roman"/>
           <w:sz w:val="24"/>
           <w:szCs w:val="24"/>
+          <w:highlight w:val="green"/>
           <w:lang w:val="de-DE" w:eastAsia="de-DE" w:bidi="th-TH"/>
         </w:rPr>
         <w:t>dans</w:t>
@@ -861,6 +879,7 @@
           <w:rFonts w:ascii="Times New Roman" w:eastAsia="Times New Roman" w:hAnsi="Times New Roman" w:cs="Times New Roman"/>
           <w:sz w:val="24"/>
           <w:szCs w:val="24"/>
+          <w:highlight w:val="green"/>
           <w:lang w:val="de-DE" w:eastAsia="de-DE" w:bidi="th-TH"/>
         </w:rPr>
         <w:t xml:space="preserve"> Sonar</w:t>
@@ -877,14 +896,16 @@
           <w:rFonts w:ascii="Times New Roman" w:eastAsia="Times New Roman" w:hAnsi="Times New Roman" w:cs="Times New Roman"/>
           <w:sz w:val="24"/>
           <w:szCs w:val="24"/>
-          <w:lang w:eastAsia="de-DE" w:bidi="th-TH"/>
-        </w:rPr>
-      </w:pPr>
-      <w:r>
-        <w:rPr>
-          <w:rFonts w:ascii="Times New Roman" w:eastAsia="Times New Roman" w:hAnsi="Times New Roman" w:cs="Times New Roman"/>
-          <w:sz w:val="24"/>
-          <w:szCs w:val="24"/>
+          <w:highlight w:val="green"/>
+          <w:lang w:eastAsia="de-DE" w:bidi="th-TH"/>
+        </w:rPr>
+      </w:pPr>
+      <w:r>
+        <w:rPr>
+          <w:rFonts w:ascii="Times New Roman" w:eastAsia="Times New Roman" w:hAnsi="Times New Roman" w:cs="Times New Roman"/>
+          <w:sz w:val="24"/>
+          <w:szCs w:val="24"/>
+          <w:highlight w:val="green"/>
           <w:lang w:eastAsia="de-DE" w:bidi="th-TH"/>
         </w:rPr>
         <w:t xml:space="preserve">Modifier votre configuration </w:t>
@@ -895,6 +916,7 @@
           <w:rFonts w:ascii="Times New Roman" w:eastAsia="Times New Roman" w:hAnsi="Times New Roman" w:cs="Times New Roman"/>
           <w:sz w:val="24"/>
           <w:szCs w:val="24"/>
+          <w:highlight w:val="green"/>
           <w:lang w:eastAsia="de-DE" w:bidi="th-TH"/>
         </w:rPr>
         <w:t>Travis</w:t>
@@ -905,6 +927,7 @@
           <w:rFonts w:ascii="Times New Roman" w:eastAsia="Times New Roman" w:hAnsi="Times New Roman" w:cs="Times New Roman"/>
           <w:sz w:val="24"/>
           <w:szCs w:val="24"/>
+          <w:highlight w:val="green"/>
           <w:lang w:eastAsia="de-DE" w:bidi="th-TH"/>
         </w:rPr>
         <w:t xml:space="preserve"> pour lancer une analyse après chaque </w:t>
@@ -915,6 +938,7 @@
           <w:rFonts w:ascii="Times New Roman" w:eastAsia="Times New Roman" w:hAnsi="Times New Roman" w:cs="Times New Roman"/>
           <w:sz w:val="24"/>
           <w:szCs w:val="24"/>
+          <w:highlight w:val="green"/>
           <w:lang w:eastAsia="de-DE" w:bidi="th-TH"/>
         </w:rPr>
         <w:t>build</w:t>
@@ -932,15 +956,17 @@
           <w:rFonts w:ascii="Times New Roman" w:eastAsia="Times New Roman" w:hAnsi="Times New Roman" w:cs="Times New Roman"/>
           <w:sz w:val="24"/>
           <w:szCs w:val="24"/>
-          <w:lang w:val="de-DE" w:eastAsia="de-DE" w:bidi="th-TH"/>
-        </w:rPr>
-      </w:pPr>
-      <w:proofErr w:type="spellStart"/>
-      <w:r>
-        <w:rPr>
-          <w:rFonts w:ascii="Times New Roman" w:eastAsia="Times New Roman" w:hAnsi="Times New Roman" w:cs="Times New Roman"/>
-          <w:sz w:val="24"/>
-          <w:szCs w:val="24"/>
+          <w:highlight w:val="green"/>
+          <w:lang w:val="de-DE" w:eastAsia="de-DE" w:bidi="th-TH"/>
+        </w:rPr>
+      </w:pPr>
+      <w:proofErr w:type="spellStart"/>
+      <w:r>
+        <w:rPr>
+          <w:rFonts w:ascii="Times New Roman" w:eastAsia="Times New Roman" w:hAnsi="Times New Roman" w:cs="Times New Roman"/>
+          <w:sz w:val="24"/>
+          <w:szCs w:val="24"/>
+          <w:highlight w:val="green"/>
           <w:lang w:val="de-DE" w:eastAsia="de-DE" w:bidi="th-TH"/>
         </w:rPr>
         <w:t>Vérifier</w:t>
@@ -951,6 +977,7 @@
           <w:rFonts w:ascii="Times New Roman" w:eastAsia="Times New Roman" w:hAnsi="Times New Roman" w:cs="Times New Roman"/>
           <w:sz w:val="24"/>
           <w:szCs w:val="24"/>
+          <w:highlight w:val="green"/>
           <w:lang w:val="de-DE" w:eastAsia="de-DE" w:bidi="th-TH"/>
         </w:rPr>
         <w:t xml:space="preserve"> </w:t>
@@ -961,6 +988,7 @@
           <w:rFonts w:ascii="Times New Roman" w:eastAsia="Times New Roman" w:hAnsi="Times New Roman" w:cs="Times New Roman"/>
           <w:sz w:val="24"/>
           <w:szCs w:val="24"/>
+          <w:highlight w:val="green"/>
           <w:lang w:val="de-DE" w:eastAsia="de-DE" w:bidi="th-TH"/>
         </w:rPr>
         <w:t>que</w:t>
@@ -971,6 +999,7 @@
           <w:rFonts w:ascii="Times New Roman" w:eastAsia="Times New Roman" w:hAnsi="Times New Roman" w:cs="Times New Roman"/>
           <w:sz w:val="24"/>
           <w:szCs w:val="24"/>
+          <w:highlight w:val="green"/>
           <w:lang w:val="de-DE" w:eastAsia="de-DE" w:bidi="th-TH"/>
         </w:rPr>
         <w:t xml:space="preserve"> </w:t>
@@ -981,6 +1010,7 @@
           <w:rFonts w:ascii="Times New Roman" w:eastAsia="Times New Roman" w:hAnsi="Times New Roman" w:cs="Times New Roman"/>
           <w:sz w:val="24"/>
           <w:szCs w:val="24"/>
+          <w:highlight w:val="green"/>
           <w:lang w:val="de-DE" w:eastAsia="de-DE" w:bidi="th-TH"/>
         </w:rPr>
         <w:t>tout</w:t>
@@ -991,6 +1021,7 @@
           <w:rFonts w:ascii="Times New Roman" w:eastAsia="Times New Roman" w:hAnsi="Times New Roman" w:cs="Times New Roman"/>
           <w:sz w:val="24"/>
           <w:szCs w:val="24"/>
+          <w:highlight w:val="green"/>
           <w:lang w:val="de-DE" w:eastAsia="de-DE" w:bidi="th-TH"/>
         </w:rPr>
         <w:t xml:space="preserve"> </w:t>
@@ -1001,6 +1032,7 @@
           <w:rFonts w:ascii="Times New Roman" w:eastAsia="Times New Roman" w:hAnsi="Times New Roman" w:cs="Times New Roman"/>
           <w:sz w:val="24"/>
           <w:szCs w:val="24"/>
+          <w:highlight w:val="green"/>
           <w:lang w:val="de-DE" w:eastAsia="de-DE" w:bidi="th-TH"/>
         </w:rPr>
         <w:t>est</w:t>
@@ -1011,6 +1043,7 @@
           <w:rFonts w:ascii="Times New Roman" w:eastAsia="Times New Roman" w:hAnsi="Times New Roman" w:cs="Times New Roman"/>
           <w:sz w:val="24"/>
           <w:szCs w:val="24"/>
+          <w:highlight w:val="green"/>
           <w:lang w:val="de-DE" w:eastAsia="de-DE" w:bidi="th-TH"/>
         </w:rPr>
         <w:t xml:space="preserve"> ok</w:t>
@@ -1027,14 +1060,16 @@
           <w:rFonts w:ascii="Times New Roman" w:eastAsia="Times New Roman" w:hAnsi="Times New Roman" w:cs="Times New Roman"/>
           <w:sz w:val="24"/>
           <w:szCs w:val="24"/>
-          <w:lang w:eastAsia="de-DE" w:bidi="th-TH"/>
-        </w:rPr>
-      </w:pPr>
-      <w:r>
-        <w:rPr>
-          <w:rFonts w:ascii="Times New Roman" w:eastAsia="Times New Roman" w:hAnsi="Times New Roman" w:cs="Times New Roman"/>
-          <w:sz w:val="24"/>
-          <w:szCs w:val="24"/>
+          <w:highlight w:val="green"/>
+          <w:lang w:eastAsia="de-DE" w:bidi="th-TH"/>
+        </w:rPr>
+      </w:pPr>
+      <w:r>
+        <w:rPr>
+          <w:rFonts w:ascii="Times New Roman" w:eastAsia="Times New Roman" w:hAnsi="Times New Roman" w:cs="Times New Roman"/>
+          <w:sz w:val="24"/>
+          <w:szCs w:val="24"/>
+          <w:highlight w:val="green"/>
           <w:lang w:eastAsia="de-DE" w:bidi="th-TH"/>
         </w:rPr>
         <w:t>Analyser le premier rapport de Sonar</w:t>
@@ -1051,14 +1086,16 @@
           <w:rFonts w:ascii="Times New Roman" w:eastAsia="Times New Roman" w:hAnsi="Times New Roman" w:cs="Times New Roman"/>
           <w:sz w:val="24"/>
           <w:szCs w:val="24"/>
-          <w:lang w:val="de-DE" w:eastAsia="de-DE" w:bidi="th-TH"/>
-        </w:rPr>
-      </w:pPr>
-      <w:r>
-        <w:rPr>
-          <w:rFonts w:ascii="Times New Roman" w:eastAsia="Times New Roman" w:hAnsi="Times New Roman" w:cs="Times New Roman"/>
-          <w:sz w:val="24"/>
-          <w:szCs w:val="24"/>
+          <w:highlight w:val="green"/>
+          <w:lang w:val="de-DE" w:eastAsia="de-DE" w:bidi="th-TH"/>
+        </w:rPr>
+      </w:pPr>
+      <w:r>
+        <w:rPr>
+          <w:rFonts w:ascii="Times New Roman" w:eastAsia="Times New Roman" w:hAnsi="Times New Roman" w:cs="Times New Roman"/>
+          <w:sz w:val="24"/>
+          <w:szCs w:val="24"/>
+          <w:highlight w:val="green"/>
           <w:lang w:val="de-DE" w:eastAsia="de-DE" w:bidi="th-TH"/>
         </w:rPr>
         <w:t xml:space="preserve">Tests </w:t>
@@ -1069,6 +1106,7 @@
           <w:rFonts w:ascii="Times New Roman" w:eastAsia="Times New Roman" w:hAnsi="Times New Roman" w:cs="Times New Roman"/>
           <w:sz w:val="24"/>
           <w:szCs w:val="24"/>
+          <w:highlight w:val="green"/>
           <w:lang w:val="de-DE" w:eastAsia="de-DE" w:bidi="th-TH"/>
         </w:rPr>
         <w:t>unitaires</w:t>
@@ -1610,14 +1648,16 @@
           <w:rFonts w:ascii="Times New Roman" w:eastAsia="Times New Roman" w:hAnsi="Times New Roman" w:cs="Times New Roman"/>
           <w:sz w:val="24"/>
           <w:szCs w:val="24"/>
-          <w:lang w:val="de-DE" w:eastAsia="de-DE" w:bidi="th-TH"/>
-        </w:rPr>
-      </w:pPr>
-      <w:r>
-        <w:rPr>
-          <w:rFonts w:ascii="Times New Roman" w:eastAsia="Times New Roman" w:hAnsi="Times New Roman" w:cs="Times New Roman"/>
-          <w:sz w:val="24"/>
-          <w:szCs w:val="24"/>
+          <w:highlight w:val="red"/>
+          <w:lang w:val="de-DE" w:eastAsia="de-DE" w:bidi="th-TH"/>
+        </w:rPr>
+      </w:pPr>
+      <w:r>
+        <w:rPr>
+          <w:rFonts w:ascii="Times New Roman" w:eastAsia="Times New Roman" w:hAnsi="Times New Roman" w:cs="Times New Roman"/>
+          <w:sz w:val="24"/>
+          <w:szCs w:val="24"/>
+          <w:highlight w:val="red"/>
           <w:lang w:val="de-DE" w:eastAsia="de-DE" w:bidi="th-TH"/>
         </w:rPr>
         <w:t xml:space="preserve">Tests </w:t>
@@ -1628,6 +1668,7 @@
           <w:rFonts w:ascii="Times New Roman" w:eastAsia="Times New Roman" w:hAnsi="Times New Roman" w:cs="Times New Roman"/>
           <w:sz w:val="24"/>
           <w:szCs w:val="24"/>
+          <w:highlight w:val="red"/>
           <w:lang w:val="de-DE" w:eastAsia="de-DE" w:bidi="th-TH"/>
         </w:rPr>
         <w:t>d'intégration</w:t>
@@ -1645,14 +1686,16 @@
           <w:rFonts w:ascii="Times New Roman" w:eastAsia="Times New Roman" w:hAnsi="Times New Roman" w:cs="Times New Roman"/>
           <w:sz w:val="24"/>
           <w:szCs w:val="24"/>
-          <w:lang w:eastAsia="de-DE" w:bidi="th-TH"/>
-        </w:rPr>
-      </w:pPr>
-      <w:r>
-        <w:rPr>
-          <w:rFonts w:ascii="Times New Roman" w:eastAsia="Times New Roman" w:hAnsi="Times New Roman" w:cs="Times New Roman"/>
-          <w:sz w:val="24"/>
-          <w:szCs w:val="24"/>
+          <w:highlight w:val="red"/>
+          <w:lang w:eastAsia="de-DE" w:bidi="th-TH"/>
+        </w:rPr>
+      </w:pPr>
+      <w:r>
+        <w:rPr>
+          <w:rFonts w:ascii="Times New Roman" w:eastAsia="Times New Roman" w:hAnsi="Times New Roman" w:cs="Times New Roman"/>
+          <w:sz w:val="24"/>
+          <w:szCs w:val="24"/>
+          <w:highlight w:val="red"/>
           <w:lang w:eastAsia="de-DE" w:bidi="th-TH"/>
         </w:rPr>
         <w:t xml:space="preserve">Créer la classe </w:t>
@@ -1662,6 +1705,7 @@
         <w:rPr>
           <w:rFonts w:ascii="Courier New" w:eastAsia="Times New Roman" w:hAnsi="Courier New" w:cs="Courier New"/>
           <w:sz w:val="20"/>
+          <w:highlight w:val="red"/>
           <w:lang w:eastAsia="de-DE" w:bidi="th-TH"/>
         </w:rPr>
         <w:t>ManagerServiceTest</w:t>
@@ -1672,6 +1716,7 @@
           <w:rFonts w:ascii="Times New Roman" w:eastAsia="Times New Roman" w:hAnsi="Times New Roman" w:cs="Times New Roman"/>
           <w:sz w:val="24"/>
           <w:szCs w:val="24"/>
+          <w:highlight w:val="red"/>
           <w:lang w:eastAsia="de-DE" w:bidi="th-TH"/>
         </w:rPr>
         <w:t xml:space="preserve"> et tester de manière intégrée la méthode </w:t>
@@ -1681,6 +1726,7 @@
         <w:rPr>
           <w:rFonts w:ascii="Courier New" w:eastAsia="Times New Roman" w:hAnsi="Courier New" w:cs="Courier New"/>
           <w:sz w:val="20"/>
+          <w:highlight w:val="red"/>
           <w:lang w:eastAsia="de-DE" w:bidi="th-TH"/>
         </w:rPr>
         <w:t>addTechniciens</w:t>
@@ -1698,14 +1744,16 @@
           <w:rFonts w:ascii="Times New Roman" w:eastAsia="Times New Roman" w:hAnsi="Times New Roman" w:cs="Times New Roman"/>
           <w:sz w:val="24"/>
           <w:szCs w:val="24"/>
-          <w:lang w:val="de-DE" w:eastAsia="de-DE" w:bidi="th-TH"/>
-        </w:rPr>
-      </w:pPr>
-      <w:r>
-        <w:rPr>
-          <w:rFonts w:ascii="Times New Roman" w:eastAsia="Times New Roman" w:hAnsi="Times New Roman" w:cs="Times New Roman"/>
-          <w:sz w:val="24"/>
-          <w:szCs w:val="24"/>
+          <w:highlight w:val="red"/>
+          <w:lang w:val="de-DE" w:eastAsia="de-DE" w:bidi="th-TH"/>
+        </w:rPr>
+      </w:pPr>
+      <w:r>
+        <w:rPr>
+          <w:rFonts w:ascii="Times New Roman" w:eastAsia="Times New Roman" w:hAnsi="Times New Roman" w:cs="Times New Roman"/>
+          <w:sz w:val="24"/>
+          <w:szCs w:val="24"/>
+          <w:highlight w:val="red"/>
           <w:lang w:val="de-DE" w:eastAsia="de-DE" w:bidi="th-TH"/>
         </w:rPr>
         <w:t xml:space="preserve">Tests </w:t>
@@ -1716,6 +1764,7 @@
           <w:rFonts w:ascii="Times New Roman" w:eastAsia="Times New Roman" w:hAnsi="Times New Roman" w:cs="Times New Roman"/>
           <w:sz w:val="24"/>
           <w:szCs w:val="24"/>
+          <w:highlight w:val="red"/>
           <w:lang w:val="de-DE" w:eastAsia="de-DE" w:bidi="th-TH"/>
         </w:rPr>
         <w:t>d'acceptation</w:t>
@@ -1733,14 +1782,16 @@
           <w:rFonts w:ascii="Times New Roman" w:eastAsia="Times New Roman" w:hAnsi="Times New Roman" w:cs="Times New Roman"/>
           <w:sz w:val="24"/>
           <w:szCs w:val="24"/>
-          <w:lang w:val="de-DE" w:eastAsia="de-DE" w:bidi="th-TH"/>
-        </w:rPr>
-      </w:pPr>
-      <w:r>
-        <w:rPr>
-          <w:rFonts w:ascii="Times New Roman" w:eastAsia="Times New Roman" w:hAnsi="Times New Roman" w:cs="Times New Roman"/>
-          <w:sz w:val="24"/>
-          <w:szCs w:val="24"/>
+          <w:highlight w:val="red"/>
+          <w:lang w:val="de-DE" w:eastAsia="de-DE" w:bidi="th-TH"/>
+        </w:rPr>
+      </w:pPr>
+      <w:r>
+        <w:rPr>
+          <w:rFonts w:ascii="Times New Roman" w:eastAsia="Times New Roman" w:hAnsi="Times New Roman" w:cs="Times New Roman"/>
+          <w:sz w:val="24"/>
+          <w:szCs w:val="24"/>
+          <w:highlight w:val="red"/>
           <w:lang w:val="de-DE" w:eastAsia="de-DE" w:bidi="th-TH"/>
         </w:rPr>
         <w:t xml:space="preserve">A faire </w:t>
@@ -1751,6 +1802,7 @@
           <w:rFonts w:ascii="Times New Roman" w:eastAsia="Times New Roman" w:hAnsi="Times New Roman" w:cs="Times New Roman"/>
           <w:sz w:val="24"/>
           <w:szCs w:val="24"/>
+          <w:highlight w:val="red"/>
           <w:lang w:val="de-DE" w:eastAsia="de-DE" w:bidi="th-TH"/>
         </w:rPr>
         <w:t>ensemble</w:t>
@@ -1761,6 +1813,7 @@
           <w:rFonts w:ascii="Times New Roman" w:eastAsia="Times New Roman" w:hAnsi="Times New Roman" w:cs="Times New Roman"/>
           <w:sz w:val="24"/>
           <w:szCs w:val="24"/>
+          <w:highlight w:val="red"/>
           <w:lang w:val="de-DE" w:eastAsia="de-DE" w:bidi="th-TH"/>
         </w:rPr>
         <w:t>...</w:t>

</xml_diff>